<commit_message>
fixed singlton seq diagram
</commit_message>
<xml_diff>
--- a/A22 Ex01 AssafGorovici 313547358 OriBlanka 208994764/A22 Ex02 Assaf 313547358 Ori 208994764.docx
+++ b/A22 Ex01 AssafGorovici 313547358 OriBlanka 208994764/A22 Ex02 Assaf 313547358 Ori 208994764.docx
@@ -1409,10 +1409,10 @@
           <w:rtl/>
         </w:rPr>
         <w:drawing>
-          <wp:inline distT="0" distB="0" distL="0" distR="0" wp14:anchorId="5CCB32BE" wp14:editId="551807C9">
-            <wp:extent cx="5274310" cy="3669665"/>
-            <wp:effectExtent l="0" t="0" r="2540" b="6985"/>
-            <wp:docPr id="8" name="Picture 8"/>
+          <wp:inline distT="0" distB="0" distL="0" distR="0" wp14:anchorId="7F31CB41" wp14:editId="7855ED58">
+            <wp:extent cx="5274310" cy="3571240"/>
+            <wp:effectExtent l="0" t="0" r="2540" b="0"/>
+            <wp:docPr id="14" name="Picture 14" descr="A picture containing text, indoor&#10;&#10;Description automatically generated"/>
             <wp:cNvGraphicFramePr>
               <a:graphicFrameLocks xmlns:a="http://schemas.openxmlformats.org/drawingml/2006/main" noChangeAspect="1"/>
             </wp:cNvGraphicFramePr>
@@ -1420,7 +1420,7 @@
               <a:graphicData uri="http://schemas.openxmlformats.org/drawingml/2006/picture">
                 <pic:pic xmlns:pic="http://schemas.openxmlformats.org/drawingml/2006/picture">
                   <pic:nvPicPr>
-                    <pic:cNvPr id="1" name=""/>
+                    <pic:cNvPr id="14" name="Picture 14" descr="A picture containing text, indoor&#10;&#10;Description automatically generated"/>
                     <pic:cNvPicPr/>
                   </pic:nvPicPr>
                   <pic:blipFill>
@@ -1432,7 +1432,7 @@
                   <pic:spPr>
                     <a:xfrm>
                       <a:off x="0" y="0"/>
-                      <a:ext cx="5274310" cy="3669665"/>
+                      <a:ext cx="5274310" cy="3571240"/>
                     </a:xfrm>
                     <a:prstGeom prst="rect">
                       <a:avLst/>

</xml_diff>

<commit_message>
Fix typo error in the word file and adding the actors in Proxy pattern
</commit_message>
<xml_diff>
--- a/A22 Ex01 AssafGorovici 313547358 OriBlanka 208994764/A22 Ex02 Assaf 313547358 Ori 208994764.docx
+++ b/A22 Ex01 AssafGorovici 313547358 OriBlanka 208994764/A22 Ex02 Assaf 313547358 Ori 208994764.docx
@@ -365,7 +365,7 @@
           <w:rFonts w:ascii="David" w:hAnsi="David" w:cs="David"/>
           <w:rtl/>
         </w:rPr>
-        <w:t xml:space="preserve"> לחלק מהשדות שלו והם מוצגים בהתאם לאירוע הנוכחי שהמשתמש בוחר לרראות מידע עליו.</w:t>
+        <w:t xml:space="preserve"> לחלק מהשדות שלו והם מוצגים בהתאם לאירוע הנוכחי שהמשתמש בוחר לראות מידע עליו.</w:t>
       </w:r>
     </w:p>
     <w:p>
@@ -884,7 +884,21 @@
           <w:rFonts w:ascii="David" w:hAnsi="David" w:cs="David"/>
           <w:rtl/>
         </w:rPr>
-        <w:t xml:space="preserve"> (זה שקיים וכאלה שיכולים להיווסף בהמשך)</w:t>
+        <w:t xml:space="preserve"> (זה שקיים וכאלה שיכולים להי</w:t>
+      </w:r>
+      <w:r>
+        <w:rPr>
+          <w:rFonts w:ascii="David" w:hAnsi="David" w:cs="David" w:hint="cs"/>
+          <w:rtl/>
+        </w:rPr>
+        <w:t>ת</w:t>
+      </w:r>
+      <w:r>
+        <w:rPr>
+          <w:rFonts w:ascii="David" w:hAnsi="David" w:cs="David"/>
+          <w:rtl/>
+        </w:rPr>
+        <w:t>ווסף בהמשך)</w:t>
       </w:r>
       <w:r>
         <w:rPr>
@@ -1215,13 +1229,8 @@
     </w:p>
     <w:p>
       <w:pPr>
-        <w:pStyle w:val="ListParagraph"/>
-        <w:numPr>
-          <w:ilvl w:val="0"/>
-          <w:numId w:val="12"/>
-        </w:numPr>
-        <w:spacing w:after="240" w:line="240" w:lineRule="auto"/>
-        <w:ind w:left="1440" w:right="720"/>
+        <w:spacing w:after="0" w:line="240" w:lineRule="auto"/>
+        <w:ind w:right="720" w:firstLine="720"/>
         <w:rPr>
           <w:rFonts w:ascii="David" w:hAnsi="David" w:cs="David"/>
           <w:lang w:val="en-GB"/>
@@ -1250,14 +1259,20 @@
         </w:rPr>
         <w:t>:</w:t>
       </w:r>
-    </w:p>
-    <w:p>
-      <w:pPr>
-        <w:pStyle w:val="ListParagraph"/>
-        <w:spacing w:after="240" w:line="240" w:lineRule="auto"/>
-        <w:ind w:left="1440" w:right="720"/>
-        <w:rPr>
-          <w:rFonts w:ascii="David" w:hAnsi="David" w:cs="David"/>
+      <w:r>
+        <w:rPr>
+          <w:rFonts w:ascii="David" w:hAnsi="David" w:cs="David"/>
+          <w:lang w:val="en-GB"/>
+        </w:rPr>
+        <w:t xml:space="preserve"> </w:t>
+      </w:r>
+    </w:p>
+    <w:p>
+      <w:pPr>
+        <w:spacing w:after="0" w:line="240" w:lineRule="auto"/>
+        <w:ind w:right="720" w:firstLine="720"/>
+        <w:rPr>
+          <w:rFonts w:ascii="David" w:hAnsi="David" w:cs="David" w:hint="cs"/>
           <w:rtl/>
         </w:rPr>
       </w:pPr>
@@ -1296,11 +1311,12 @@
       <w:pPr>
         <w:pStyle w:val="ListParagraph"/>
         <w:bidi w:val="0"/>
-        <w:spacing w:after="240" w:line="240" w:lineRule="auto"/>
+        <w:spacing w:after="0" w:line="240" w:lineRule="auto"/>
         <w:ind w:left="1440" w:right="720"/>
         <w:jc w:val="right"/>
         <w:rPr>
           <w:rFonts w:ascii="David" w:hAnsi="David" w:cs="David"/>
+          <w:rtl/>
         </w:rPr>
       </w:pPr>
       <w:r>
@@ -1330,27 +1346,18 @@
         <w:t>Main</w:t>
       </w:r>
       <w:proofErr w:type="spellEnd"/>
-      <w:r>
-        <w:rPr>
-          <w:rFonts w:ascii="David" w:hAnsi="David" w:cs="David"/>
-          <w:rtl/>
-        </w:rPr>
-        <w:tab/>
-      </w:r>
-      <w:r>
-        <w:rPr>
-          <w:rFonts w:ascii="David" w:hAnsi="David" w:cs="David"/>
-          <w:rtl/>
-        </w:rPr>
-        <w:t xml:space="preserve">  </w:t>
-      </w:r>
-      <w:r>
-        <w:rPr>
-          <w:rFonts w:ascii="David" w:hAnsi="David" w:cs="David"/>
-          <w:rtl/>
-        </w:rPr>
-        <w:t xml:space="preserve">   </w:t>
-      </w:r>
+    </w:p>
+    <w:p>
+      <w:pPr>
+        <w:pStyle w:val="ListParagraph"/>
+        <w:bidi w:val="0"/>
+        <w:spacing w:after="0" w:line="240" w:lineRule="auto"/>
+        <w:ind w:left="1440" w:right="720"/>
+        <w:jc w:val="right"/>
+        <w:rPr>
+          <w:rFonts w:ascii="David" w:hAnsi="David" w:cs="David"/>
+        </w:rPr>
+      </w:pPr>
     </w:p>
     <w:p>
       <w:pPr>
@@ -1545,15 +1552,7 @@
         <w:ind w:right="720"/>
         <w:rPr>
           <w:rFonts w:ascii="David" w:hAnsi="David" w:cs="David"/>
-        </w:rPr>
-      </w:pPr>
-    </w:p>
-    <w:p>
-      <w:pPr>
-        <w:spacing w:after="240" w:line="240" w:lineRule="auto"/>
-        <w:ind w:right="720"/>
-        <w:rPr>
-          <w:rFonts w:ascii="David" w:hAnsi="David" w:cs="David"/>
+          <w:rtl/>
         </w:rPr>
       </w:pPr>
     </w:p>
@@ -1700,6 +1699,7 @@
         <w:rPr>
           <w:rFonts w:ascii="David" w:hAnsi="David" w:cs="David"/>
           <w:rtl/>
+          <w:lang w:val="en-GB"/>
         </w:rPr>
       </w:pPr>
       <w:r>
@@ -1805,17 +1805,26 @@
       <w:proofErr w:type="spellEnd"/>
       <w:r>
         <w:rPr>
-          <w:rFonts w:ascii="David" w:hAnsi="David" w:cs="David"/>
-          <w:rtl/>
-        </w:rPr>
-        <w:t>.</w:t>
-      </w:r>
-      <w:r>
-        <w:rPr>
-          <w:rFonts w:ascii="David" w:hAnsi="David" w:cs="David"/>
-          <w:rtl/>
-        </w:rPr>
-        <w:t xml:space="preserve"> </w:t>
+          <w:rFonts w:ascii="David" w:hAnsi="David" w:cs="David" w:hint="cs"/>
+          <w:rtl/>
+        </w:rPr>
+        <w:t xml:space="preserve"> (תקלה אפשריות היא </w:t>
+      </w:r>
+      <w:r>
+        <w:rPr>
+          <w:rFonts w:ascii="David" w:hAnsi="David" w:cs="David"/>
+          <w:rtl/>
+          <w:lang w:val="en-GB"/>
+        </w:rPr>
+        <w:t>שישנן מתודות שקיימות, אך בפועל בעבודה מול פייסבוק עלולות להיות תקלות והמידע לא יתקבל, או לא יתקבל בצורה תקינה</w:t>
+      </w:r>
+      <w:r>
+        <w:rPr>
+          <w:rFonts w:ascii="David" w:hAnsi="David" w:cs="David" w:hint="cs"/>
+          <w:rtl/>
+          <w:lang w:val="en-GB"/>
+        </w:rPr>
+        <w:t>).</w:t>
       </w:r>
     </w:p>
     <w:p>
@@ -1826,73 +1835,73 @@
         <w:rPr>
           <w:rFonts w:ascii="David" w:hAnsi="David" w:cs="David"/>
           <w:rtl/>
-          <w:lang w:val="en-GB"/>
-        </w:rPr>
-      </w:pPr>
-      <w:r>
-        <w:rPr>
-          <w:rFonts w:ascii="David" w:hAnsi="David" w:cs="David"/>
-          <w:rtl/>
-          <w:lang w:val="en-GB"/>
-        </w:rPr>
-        <w:t xml:space="preserve">הגדרנו </w:t>
-      </w:r>
-      <w:r>
-        <w:rPr>
-          <w:rFonts w:ascii="David" w:hAnsi="David" w:cs="David"/>
-          <w:rtl/>
-          <w:lang w:val="en-GB"/>
-        </w:rPr>
-        <w:t>ב</w:t>
-      </w:r>
-      <w:r>
-        <w:rPr>
-          <w:rFonts w:ascii="David" w:hAnsi="David" w:cs="David"/>
-          <w:rtl/>
-          <w:lang w:val="en-GB"/>
-        </w:rPr>
-        <w:t>ממשק מ</w:t>
-      </w:r>
-      <w:r>
-        <w:rPr>
-          <w:rFonts w:ascii="David" w:hAnsi="David" w:cs="David"/>
-          <w:rtl/>
-          <w:lang w:val="en-GB"/>
-        </w:rPr>
-        <w:t>סודר</w:t>
-      </w:r>
-      <w:r>
-        <w:rPr>
-          <w:rFonts w:ascii="David" w:hAnsi="David" w:cs="David"/>
-          <w:rtl/>
-          <w:lang w:val="en-GB"/>
-        </w:rPr>
-        <w:t xml:space="preserve"> מהן המתודות שבטוח להשתמש בהן. הבעיה יכולה להיות למשל מכך שישנן מתודות שקיימות, אך בפועל בעבודה מול פייסבוק עלולות להיות תקלות והמידע לא יתקבל, או לא יתקבל בצורה תקינה. </w:t>
-      </w:r>
+        </w:rPr>
+      </w:pPr>
     </w:p>
     <w:p>
       <w:pPr>
         <w:pStyle w:val="ListParagraph"/>
         <w:spacing w:after="240" w:line="240" w:lineRule="auto"/>
-        <w:rPr>
-          <w:rFonts w:ascii="David" w:hAnsi="David" w:cs="David"/>
-          <w:lang w:val="en-GB"/>
-        </w:rPr>
-      </w:pPr>
-      <w:r>
-        <w:rPr>
-          <w:rFonts w:ascii="David" w:hAnsi="David" w:cs="David"/>
-          <w:rtl/>
-          <w:lang w:val="en-GB"/>
-        </w:rPr>
-        <w:t xml:space="preserve">ביצוע </w:t>
-      </w:r>
-      <w:r>
-        <w:rPr>
-          <w:rFonts w:ascii="David" w:hAnsi="David" w:cs="David"/>
-          <w:rtl/>
-        </w:rPr>
-        <w:t xml:space="preserve">של אינקפסולציה – </w:t>
+        <w:ind w:right="720"/>
+        <w:rPr>
+          <w:rFonts w:ascii="David" w:hAnsi="David" w:cs="David"/>
+          <w:lang w:val="en-GB"/>
+        </w:rPr>
+      </w:pPr>
+      <w:r>
+        <w:rPr>
+          <w:rFonts w:ascii="David" w:hAnsi="David" w:cs="David"/>
+          <w:rtl/>
+          <w:lang w:val="en-GB"/>
+        </w:rPr>
+        <w:t xml:space="preserve">הגדרנו </w:t>
+      </w:r>
+      <w:r>
+        <w:rPr>
+          <w:rFonts w:ascii="David" w:hAnsi="David" w:cs="David"/>
+          <w:rtl/>
+          <w:lang w:val="en-GB"/>
+        </w:rPr>
+        <w:t>ב</w:t>
+      </w:r>
+      <w:r>
+        <w:rPr>
+          <w:rFonts w:ascii="David" w:hAnsi="David" w:cs="David"/>
+          <w:rtl/>
+          <w:lang w:val="en-GB"/>
+        </w:rPr>
+        <w:t>ממשק מ</w:t>
+      </w:r>
+      <w:r>
+        <w:rPr>
+          <w:rFonts w:ascii="David" w:hAnsi="David" w:cs="David"/>
+          <w:rtl/>
+          <w:lang w:val="en-GB"/>
+        </w:rPr>
+        <w:t>סודר</w:t>
+      </w:r>
+      <w:r>
+        <w:rPr>
+          <w:rFonts w:ascii="David" w:hAnsi="David" w:cs="David"/>
+          <w:rtl/>
+          <w:lang w:val="en-GB"/>
+        </w:rPr>
+        <w:t xml:space="preserve"> מהן המתודות שבטוח להשתמש בהן.</w:t>
+      </w:r>
+      <w:r>
+        <w:rPr>
+          <w:rFonts w:ascii="David" w:hAnsi="David" w:cs="David" w:hint="cs"/>
+          <w:rtl/>
+          <w:lang w:val="en-GB"/>
+        </w:rPr>
+        <w:t xml:space="preserve"> בנוסף, ביצענו א</w:t>
+      </w:r>
+      <w:r>
+        <w:rPr>
+          <w:rFonts w:ascii="David" w:hAnsi="David" w:cs="David"/>
+          <w:rtl/>
+        </w:rPr>
+        <w:t xml:space="preserve">ינקפסולציה – </w:t>
       </w:r>
       <w:r>
         <w:rPr>
@@ -1939,11 +1948,34 @@
       </w:r>
       <w:r>
         <w:rPr>
-          <w:rFonts w:ascii="David" w:hAnsi="David" w:cs="David"/>
-          <w:rtl/>
-          <w:lang w:val="en-GB"/>
-        </w:rPr>
-        <w:t xml:space="preserve"> והממש</w:t>
+          <w:rFonts w:ascii="David" w:hAnsi="David" w:cs="David" w:hint="cs"/>
+          <w:rtl/>
+        </w:rPr>
+        <w:t>,</w:t>
+      </w:r>
+      <w:r>
+        <w:rPr>
+          <w:rFonts w:ascii="David" w:hAnsi="David" w:cs="David"/>
+          <w:rtl/>
+          <w:lang w:val="en-GB"/>
+        </w:rPr>
+        <w:t xml:space="preserve"> ו</w:t>
+      </w:r>
+      <w:r>
+        <w:rPr>
+          <w:rFonts w:ascii="David" w:hAnsi="David" w:cs="David" w:hint="cs"/>
+          <w:rtl/>
+          <w:lang w:val="en-GB"/>
+        </w:rPr>
+        <w:t xml:space="preserve">באמצעות </w:t>
+      </w:r>
+      <w:r>
+        <w:rPr>
+          <w:rFonts w:ascii="David" w:hAnsi="David" w:cs="David"/>
+          <w:rtl/>
+          <w:lang w:val="en-GB"/>
+        </w:rPr>
+        <w:t>הממש</w:t>
       </w:r>
       <w:r>
         <w:rPr>
@@ -2148,6 +2180,7 @@
         <w:ind w:left="720"/>
         <w:rPr>
           <w:rFonts w:ascii="David" w:hAnsi="David" w:cs="David"/>
+          <w:rtl/>
           <w:lang w:val="en-GB"/>
         </w:rPr>
       </w:pPr>
@@ -2339,6 +2372,152 @@
         </w:rPr>
         <w:t>.</w:t>
       </w:r>
+    </w:p>
+    <w:p>
+      <w:pPr>
+        <w:spacing w:after="0" w:line="240" w:lineRule="auto"/>
+        <w:ind w:left="720"/>
+        <w:rPr>
+          <w:rFonts w:ascii="David" w:hAnsi="David" w:cs="David"/>
+          <w:rtl/>
+          <w:lang w:val="en-GB"/>
+        </w:rPr>
+      </w:pPr>
+      <w:r>
+        <w:rPr>
+          <w:rFonts w:ascii="David" w:hAnsi="David" w:cs="David" w:hint="cs"/>
+          <w:rtl/>
+          <w:lang w:val="en-GB"/>
+        </w:rPr>
+        <w:t>"שחקנים":</w:t>
+      </w:r>
+    </w:p>
+    <w:p>
+      <w:pPr>
+        <w:spacing w:after="0" w:line="240" w:lineRule="auto"/>
+        <w:ind w:left="720"/>
+        <w:rPr>
+          <w:rFonts w:ascii="David" w:hAnsi="David" w:cs="David"/>
+        </w:rPr>
+      </w:pPr>
+      <w:r>
+        <w:rPr>
+          <w:rFonts w:ascii="David" w:hAnsi="David" w:cs="David"/>
+        </w:rPr>
+        <w:t>Interfac</w:t>
+      </w:r>
+      <w:r>
+        <w:rPr>
+          <w:rFonts w:ascii="David" w:hAnsi="David" w:cs="David"/>
+        </w:rPr>
+        <w:t>e</w:t>
+      </w:r>
+      <w:r>
+        <w:rPr>
+          <w:rFonts w:ascii="David" w:hAnsi="David" w:cs="David"/>
+        </w:rPr>
+        <w:t xml:space="preserve">: </w:t>
+      </w:r>
+      <w:proofErr w:type="spellStart"/>
+      <w:r>
+        <w:rPr>
+          <w:rFonts w:ascii="David" w:hAnsi="David" w:cs="David"/>
+        </w:rPr>
+        <w:t>IFacebookUser</w:t>
+      </w:r>
+      <w:proofErr w:type="spellEnd"/>
+    </w:p>
+    <w:p>
+      <w:pPr>
+        <w:spacing w:after="0" w:line="240" w:lineRule="auto"/>
+        <w:ind w:left="720"/>
+        <w:rPr>
+          <w:rFonts w:ascii="David" w:hAnsi="David" w:cs="David"/>
+        </w:rPr>
+      </w:pPr>
+      <w:r>
+        <w:rPr>
+          <w:rFonts w:ascii="David" w:hAnsi="David" w:cs="David"/>
+        </w:rPr>
+        <w:t xml:space="preserve">Client: </w:t>
+      </w:r>
+      <w:proofErr w:type="spellStart"/>
+      <w:r>
+        <w:rPr>
+          <w:rFonts w:ascii="David" w:hAnsi="David" w:cs="David"/>
+        </w:rPr>
+        <w:t>FormMain</w:t>
+      </w:r>
+      <w:proofErr w:type="spellEnd"/>
+    </w:p>
+    <w:p>
+      <w:pPr>
+        <w:spacing w:after="0" w:line="240" w:lineRule="auto"/>
+        <w:ind w:left="720"/>
+        <w:rPr>
+          <w:rFonts w:ascii="David" w:hAnsi="David" w:cs="David"/>
+        </w:rPr>
+      </w:pPr>
+      <w:r>
+        <w:rPr>
+          <w:rFonts w:ascii="David" w:hAnsi="David" w:cs="David"/>
+        </w:rPr>
+        <w:t xml:space="preserve">Proxy: </w:t>
+      </w:r>
+      <w:proofErr w:type="spellStart"/>
+      <w:r>
+        <w:rPr>
+          <w:rFonts w:ascii="David" w:hAnsi="David" w:cs="David"/>
+        </w:rPr>
+        <w:t>FacebookUserProxy</w:t>
+      </w:r>
+      <w:proofErr w:type="spellEnd"/>
+    </w:p>
+    <w:p>
+      <w:pPr>
+        <w:spacing w:after="0" w:line="240" w:lineRule="auto"/>
+        <w:ind w:left="720"/>
+        <w:rPr>
+          <w:rFonts w:ascii="David" w:hAnsi="David" w:cs="David"/>
+        </w:rPr>
+      </w:pPr>
+      <w:proofErr w:type="spellStart"/>
+      <w:r>
+        <w:rPr>
+          <w:rFonts w:ascii="David" w:hAnsi="David" w:cs="David"/>
+        </w:rPr>
+        <w:t>RealSubject</w:t>
+      </w:r>
+      <w:proofErr w:type="spellEnd"/>
+      <w:r>
+        <w:rPr>
+          <w:rFonts w:ascii="David" w:hAnsi="David" w:cs="David"/>
+        </w:rPr>
+        <w:t xml:space="preserve">: User (from </w:t>
+      </w:r>
+      <w:proofErr w:type="spellStart"/>
+      <w:r>
+        <w:rPr>
+          <w:rFonts w:ascii="David" w:hAnsi="David" w:cs="David"/>
+        </w:rPr>
+        <w:t>FacebookGraphApiWrapper</w:t>
+      </w:r>
+      <w:proofErr w:type="spellEnd"/>
+      <w:r>
+        <w:rPr>
+          <w:rFonts w:ascii="David" w:hAnsi="David" w:cs="David"/>
+        </w:rPr>
+        <w:t>)</w:t>
+      </w:r>
+    </w:p>
+    <w:p>
+      <w:pPr>
+        <w:spacing w:after="0" w:line="240" w:lineRule="auto"/>
+        <w:ind w:left="720"/>
+        <w:rPr>
+          <w:rFonts w:ascii="David" w:hAnsi="David" w:cs="David"/>
+        </w:rPr>
+      </w:pPr>
     </w:p>
     <w:p>
       <w:pPr>
@@ -2464,34 +2643,8 @@
         <w:ind w:right="720"/>
         <w:rPr>
           <w:rFonts w:ascii="David" w:hAnsi="David" w:cs="David"/>
-        </w:rPr>
-      </w:pPr>
-    </w:p>
-    <w:p>
-      <w:pPr>
-        <w:spacing w:after="240" w:line="240" w:lineRule="auto"/>
-        <w:ind w:right="720"/>
-        <w:rPr>
-          <w:rFonts w:ascii="David" w:hAnsi="David" w:cs="David"/>
-        </w:rPr>
-      </w:pPr>
-    </w:p>
-    <w:p>
-      <w:pPr>
-        <w:spacing w:after="240" w:line="240" w:lineRule="auto"/>
-        <w:ind w:right="720"/>
-        <w:rPr>
-          <w:rFonts w:ascii="David" w:hAnsi="David" w:cs="David"/>
-        </w:rPr>
-      </w:pPr>
-    </w:p>
-    <w:p>
-      <w:pPr>
-        <w:spacing w:after="240" w:line="240" w:lineRule="auto"/>
-        <w:ind w:right="720"/>
-        <w:rPr>
-          <w:rFonts w:ascii="David" w:hAnsi="David" w:cs="David"/>
-          <w:rtl/>
+          <w:b/>
+          <w:bCs/>
         </w:rPr>
       </w:pPr>
     </w:p>
@@ -3393,7 +3546,6 @@
         <w:ind w:right="720"/>
         <w:rPr>
           <w:rFonts w:ascii="David" w:hAnsi="David" w:cs="David"/>
-          <w:rtl/>
           <w:lang w:val="en-GB"/>
         </w:rPr>
       </w:pPr>
@@ -3524,6 +3676,18 @@
         </w:rPr>
         <w:t>.</w:t>
       </w:r>
+    </w:p>
+    <w:p>
+      <w:pPr>
+        <w:pStyle w:val="ListParagraph"/>
+        <w:spacing w:after="240" w:line="240" w:lineRule="auto"/>
+        <w:ind w:right="720"/>
+        <w:rPr>
+          <w:rFonts w:ascii="David" w:hAnsi="David" w:cs="David"/>
+          <w:rtl/>
+          <w:lang w:val="en-GB"/>
+        </w:rPr>
+      </w:pPr>
     </w:p>
     <w:p>
       <w:pPr>

</xml_diff>